<commit_message>
Design Document - Class Diagram
</commit_message>
<xml_diff>
--- a/Documentation/Group_B_Design_Document.docx
+++ b/Documentation/Group_B_Design_Document.docx
@@ -100,100 +100,40 @@
           <w:szCs w:val="22"/>
         </w:rPr>
         <w:br/>
-        <w:t xml:space="preserve">Dan </w:t>
-      </w:r>
-      <w:proofErr w:type="spellStart"/>
+        <w:t>Dan Velev</w:t>
+      </w:r>
       <w:r>
         <w:rPr>
           <w:sz w:val="22"/>
           <w:szCs w:val="22"/>
         </w:rPr>
-        <w:t>Velev</w:t>
-      </w:r>
-      <w:proofErr w:type="spellEnd"/>
+        <w:br/>
+        <w:t>Boris Mihailovic</w:t>
+      </w:r>
       <w:r>
         <w:rPr>
           <w:sz w:val="22"/>
           <w:szCs w:val="22"/>
         </w:rPr>
         <w:br/>
-        <w:t xml:space="preserve">Boris </w:t>
-      </w:r>
-      <w:proofErr w:type="spellStart"/>
+        <w:t>Sophia Njenga</w:t>
+      </w:r>
       <w:r>
         <w:rPr>
           <w:sz w:val="22"/>
           <w:szCs w:val="22"/>
         </w:rPr>
-        <w:t>Mihailovic</w:t>
-      </w:r>
-      <w:proofErr w:type="spellEnd"/>
+        <w:br/>
+        <w:t>Veselin Kichukov</w:t>
+      </w:r>
       <w:r>
         <w:rPr>
           <w:sz w:val="22"/>
           <w:szCs w:val="22"/>
         </w:rPr>
         <w:br/>
-        <w:t xml:space="preserve">Sophia </w:t>
-      </w:r>
-      <w:proofErr w:type="spellStart"/>
-      <w:r>
-        <w:rPr>
-          <w:sz w:val="22"/>
-          <w:szCs w:val="22"/>
-        </w:rPr>
-        <w:t>Njenga</w:t>
-      </w:r>
-      <w:proofErr w:type="spellEnd"/>
-      <w:r>
-        <w:rPr>
-          <w:sz w:val="22"/>
-          <w:szCs w:val="22"/>
-        </w:rPr>
-        <w:br/>
-      </w:r>
-      <w:proofErr w:type="spellStart"/>
-      <w:r>
-        <w:rPr>
-          <w:sz w:val="22"/>
-          <w:szCs w:val="22"/>
-        </w:rPr>
-        <w:t>Veselin</w:t>
-      </w:r>
-      <w:proofErr w:type="spellEnd"/>
-      <w:r>
-        <w:rPr>
-          <w:sz w:val="22"/>
-          <w:szCs w:val="22"/>
-        </w:rPr>
-        <w:t xml:space="preserve"> </w:t>
-      </w:r>
-      <w:proofErr w:type="spellStart"/>
-      <w:r>
-        <w:rPr>
-          <w:sz w:val="22"/>
-          <w:szCs w:val="22"/>
-        </w:rPr>
-        <w:t>Kichukov</w:t>
-      </w:r>
-      <w:proofErr w:type="spellEnd"/>
-      <w:r>
-        <w:rPr>
-          <w:sz w:val="22"/>
-          <w:szCs w:val="22"/>
-        </w:rPr>
-        <w:br/>
-        <w:t xml:space="preserve">Nikolay </w:t>
-      </w:r>
-      <w:proofErr w:type="spellStart"/>
-      <w:r>
-        <w:rPr>
-          <w:sz w:val="22"/>
-          <w:szCs w:val="22"/>
-        </w:rPr>
-        <w:t>Polyanov</w:t>
-      </w:r>
-      <w:proofErr w:type="spellEnd"/>
+        <w:t>Nikolay Polyanov</w:t>
+      </w:r>
     </w:p>
     <w:p/>
     <w:sdt>
@@ -800,15 +740,7 @@
         <w:rPr>
           <w:rFonts w:ascii="Shruti" w:hAnsi="Shruti" w:cs="Shruti"/>
         </w:rPr>
-        <w:t xml:space="preserve"> is going to help the User simulate a real time simulation of a crossroad with cars passing through it. The User is going to be able to adjust several parameters of the simulation e.g. car count.</w:t>
-      </w:r>
-      <w:bookmarkStart w:id="1" w:name="_GoBack"/>
-      <w:bookmarkEnd w:id="1"/>
-      <w:r>
-        <w:rPr>
-          <w:rFonts w:ascii="Shruti" w:hAnsi="Shruti" w:cs="Shruti"/>
-        </w:rPr>
-        <w:t xml:space="preserve"> </w:t>
+        <w:t xml:space="preserve"> is going to help the User simulate a real time simulation of a crossroad with cars passing through it. The User is going to be able to adjust several parameters of the simulation e.g. car count. </w:t>
       </w:r>
     </w:p>
     <w:p>
@@ -873,9 +805,9 @@
         </w:rPr>
         <w:drawing>
           <wp:inline distT="0" distB="0" distL="0" distR="0">
-            <wp:extent cx="6607785" cy="3695700"/>
-            <wp:effectExtent l="0" t="0" r="3175" b="0"/>
-            <wp:docPr id="1" name="Picture 1"/>
+            <wp:extent cx="5943600" cy="3670935"/>
+            <wp:effectExtent l="0" t="0" r="0" b="5715"/>
+            <wp:docPr id="6" name="Picture 6"/>
             <wp:cNvGraphicFramePr>
               <a:graphicFrameLocks xmlns:a="http://schemas.openxmlformats.org/drawingml/2006/main" noChangeAspect="1"/>
             </wp:cNvGraphicFramePr>
@@ -883,7 +815,7 @@
               <a:graphicData uri="http://schemas.openxmlformats.org/drawingml/2006/picture">
                 <pic:pic xmlns:pic="http://schemas.openxmlformats.org/drawingml/2006/picture">
                   <pic:nvPicPr>
-                    <pic:cNvPr id="1" name="DE4BFA2.tmp"/>
+                    <pic:cNvPr id="6" name="DA4E564.tmp"/>
                     <pic:cNvPicPr/>
                   </pic:nvPicPr>
                   <pic:blipFill>
@@ -901,7 +833,7 @@
                   <pic:spPr>
                     <a:xfrm>
                       <a:off x="0" y="0"/>
-                      <a:ext cx="6612576" cy="3698380"/>
+                      <a:ext cx="5943600" cy="3670935"/>
                     </a:xfrm>
                     <a:prstGeom prst="rect">
                       <a:avLst/>
@@ -1006,11 +938,11 @@
       <w:pPr>
         <w:pStyle w:val="Heading1"/>
       </w:pPr>
-      <w:bookmarkStart w:id="2" w:name="_Toc415603179"/>
+      <w:bookmarkStart w:id="1" w:name="_Toc415603179"/>
       <w:r>
         <w:t>Sequence diagrams</w:t>
       </w:r>
-      <w:bookmarkEnd w:id="2"/>
+      <w:bookmarkEnd w:id="1"/>
     </w:p>
     <w:p>
       <w:pPr>
@@ -1021,10 +953,12 @@
         </w:numPr>
         <w:jc w:val="left"/>
       </w:pPr>
-      <w:bookmarkStart w:id="3" w:name="_Toc415603180"/>
+      <w:bookmarkStart w:id="2" w:name="_Toc415603180"/>
       <w:r>
         <w:t>Save File</w:t>
       </w:r>
+      <w:bookmarkStart w:id="3" w:name="_GoBack"/>
+      <w:bookmarkEnd w:id="2"/>
       <w:bookmarkEnd w:id="3"/>
     </w:p>
     <w:p>
@@ -1044,53 +978,6 @@
       <w:pPr>
         <w:ind w:left="720"/>
       </w:pPr>
-      <w:r>
-        <w:rPr>
-          <w:noProof/>
-          <w:lang w:eastAsia="en-US"/>
-        </w:rPr>
-        <w:drawing>
-          <wp:inline distT="0" distB="0" distL="0" distR="0" wp14:anchorId="221BC1CA" wp14:editId="1DE62333">
-            <wp:extent cx="6275751" cy="3140075"/>
-            <wp:effectExtent l="0" t="0" r="0" b="3175"/>
-            <wp:docPr id="2" name="Picture 2"/>
-            <wp:cNvGraphicFramePr>
-              <a:graphicFrameLocks xmlns:a="http://schemas.openxmlformats.org/drawingml/2006/main" noChangeAspect="1"/>
-            </wp:cNvGraphicFramePr>
-            <a:graphic xmlns:a="http://schemas.openxmlformats.org/drawingml/2006/main">
-              <a:graphicData uri="http://schemas.openxmlformats.org/drawingml/2006/picture">
-                <pic:pic xmlns:pic="http://schemas.openxmlformats.org/drawingml/2006/picture">
-                  <pic:nvPicPr>
-                    <pic:cNvPr id="1" name="65CBD53.tmp"/>
-                    <pic:cNvPicPr/>
-                  </pic:nvPicPr>
-                  <pic:blipFill>
-                    <a:blip r:embed="rId10">
-                      <a:extLst>
-                        <a:ext uri="{28A0092B-C50C-407E-A947-70E740481C1C}">
-                          <a14:useLocalDpi xmlns:a14="http://schemas.microsoft.com/office/drawing/2010/main" val="0"/>
-                        </a:ext>
-                      </a:extLst>
-                    </a:blip>
-                    <a:stretch>
-                      <a:fillRect/>
-                    </a:stretch>
-                  </pic:blipFill>
-                  <pic:spPr>
-                    <a:xfrm>
-                      <a:off x="0" y="0"/>
-                      <a:ext cx="6303426" cy="3153922"/>
-                    </a:xfrm>
-                    <a:prstGeom prst="rect">
-                      <a:avLst/>
-                    </a:prstGeom>
-                  </pic:spPr>
-                </pic:pic>
-              </a:graphicData>
-            </a:graphic>
-          </wp:inline>
-        </w:drawing>
-      </w:r>
     </w:p>
     <w:p>
       <w:pPr>
@@ -1103,7 +990,6 @@
       </w:pPr>
       <w:bookmarkStart w:id="4" w:name="_Toc415603181"/>
       <w:r>
-        <w:lastRenderedPageBreak/>
         <w:t>Increase Traffic</w:t>
       </w:r>
       <w:bookmarkEnd w:id="4"/>
@@ -1133,7 +1019,7 @@
                     <pic:cNvPicPr/>
                   </pic:nvPicPr>
                   <pic:blipFill>
-                    <a:blip r:embed="rId11">
+                    <a:blip r:embed="rId10">
                       <a:extLst>
                         <a:ext uri="{28A0092B-C50C-407E-A947-70E740481C1C}">
                           <a14:useLocalDpi xmlns:a14="http://schemas.microsoft.com/office/drawing/2010/main" val="0"/>
@@ -1203,7 +1089,7 @@
                     <pic:cNvPicPr/>
                   </pic:nvPicPr>
                   <pic:blipFill>
-                    <a:blip r:embed="rId12">
+                    <a:blip r:embed="rId11">
                       <a:extLst>
                         <a:ext uri="{28A0092B-C50C-407E-A947-70E740481C1C}">
                           <a14:useLocalDpi xmlns:a14="http://schemas.microsoft.com/office/drawing/2010/main" val="0"/>
@@ -1268,7 +1154,7 @@
                     <pic:cNvPicPr/>
                   </pic:nvPicPr>
                   <pic:blipFill>
-                    <a:blip r:embed="rId13">
+                    <a:blip r:embed="rId12">
                       <a:extLst>
                         <a:ext uri="{28A0092B-C50C-407E-A947-70E740481C1C}">
                           <a14:useLocalDpi xmlns:a14="http://schemas.microsoft.com/office/drawing/2010/main" val="0"/>
@@ -1301,7 +1187,7 @@
       </w:pPr>
     </w:p>
     <w:sectPr>
-      <w:footerReference w:type="default" r:id="rId14"/>
+      <w:footerReference w:type="default" r:id="rId13"/>
       <w:pgSz w:w="12240" w:h="15840"/>
       <w:pgMar w:top="1440" w:right="1440" w:bottom="1440" w:left="1440" w:header="720" w:footer="720" w:gutter="0"/>
       <w:cols w:space="720"/>
@@ -1368,7 +1254,7 @@
           <w:rPr>
             <w:noProof/>
           </w:rPr>
-          <w:t>7</w:t>
+          <w:t>1</w:t>
         </w:r>
         <w:r>
           <w:rPr>
@@ -2989,7 +2875,7 @@
 </file>
 
 <file path=customXml/itemProps2.xml><?xml version="1.0" encoding="utf-8"?>
-<ds:datastoreItem xmlns:ds="http://schemas.openxmlformats.org/officeDocument/2006/customXml" ds:itemID="{98AB2738-53C0-48D9-9D46-6C05D4FB40B8}">
+<ds:datastoreItem xmlns:ds="http://schemas.openxmlformats.org/officeDocument/2006/customXml" ds:itemID="{125D0070-1EA9-4032-BD8E-3F88E430AEE7}">
   <ds:schemaRefs>
     <ds:schemaRef ds:uri="http://schemas.openxmlformats.org/officeDocument/2006/bibliography"/>
   </ds:schemaRefs>

</xml_diff>